<commit_message>
tp-hardware correcao no relatorio
</commit_message>
<xml_diff>
--- a/tp-hardware/redesII_trabalhoPraticoHardware_20948_23053.docx
+++ b/tp-hardware/redesII_trabalhoPraticoHardware_20948_23053.docx
@@ -1334,7 +1334,7 @@
           <w:r>
             <w:fldChar w:fldCharType="separate"/>
           </w:r>
-          <w:hyperlink w:anchor="_Toc103376248" w:history="1">
+          <w:hyperlink w:anchor="_Toc103626489" w:history="1">
             <w:r>
               <w:rPr>
                 <w:rStyle w:val="Hyperlink"/>
@@ -1361,7 +1361,7 @@
                 <w:noProof/>
                 <w:webHidden/>
               </w:rPr>
-              <w:instrText xml:space="preserve"> PAGEREF _Toc103376248 \h </w:instrText>
+              <w:instrText xml:space="preserve"> PAGEREF _Toc103626489 \h </w:instrText>
             </w:r>
             <w:r>
               <w:rPr>
@@ -1404,7 +1404,7 @@
               <w:szCs w:val="22"/>
             </w:rPr>
           </w:pPr>
-          <w:hyperlink w:anchor="_Toc103376249" w:history="1">
+          <w:hyperlink w:anchor="_Toc103626490" w:history="1">
             <w:r>
               <w:rPr>
                 <w:rStyle w:val="Hyperlink"/>
@@ -1431,7 +1431,7 @@
                 <w:noProof/>
                 <w:webHidden/>
               </w:rPr>
-              <w:instrText xml:space="preserve"> PAGEREF _Toc103376249 \h </w:instrText>
+              <w:instrText xml:space="preserve"> PAGEREF _Toc103626490 \h </w:instrText>
             </w:r>
             <w:r>
               <w:rPr>
@@ -1474,7 +1474,7 @@
               <w:szCs w:val="22"/>
             </w:rPr>
           </w:pPr>
-          <w:hyperlink w:anchor="_Toc103376250" w:history="1">
+          <w:hyperlink w:anchor="_Toc103626491" w:history="1">
             <w:r>
               <w:rPr>
                 <w:rStyle w:val="Hyperlink"/>
@@ -1502,7 +1502,7 @@
                 <w:noProof/>
                 <w:webHidden/>
               </w:rPr>
-              <w:instrText xml:space="preserve"> PAGEREF _Toc103376250 \h </w:instrText>
+              <w:instrText xml:space="preserve"> PAGEREF _Toc103626491 \h </w:instrText>
             </w:r>
             <w:r>
               <w:rPr>
@@ -1545,7 +1545,7 @@
               <w:szCs w:val="22"/>
             </w:rPr>
           </w:pPr>
-          <w:hyperlink w:anchor="_Toc103376251" w:history="1">
+          <w:hyperlink w:anchor="_Toc103626492" w:history="1">
             <w:r>
               <w:rPr>
                 <w:rStyle w:val="Hyperlink"/>
@@ -1573,7 +1573,7 @@
                 <w:noProof/>
                 <w:webHidden/>
               </w:rPr>
-              <w:instrText xml:space="preserve"> PAGEREF _Toc103376251 \h </w:instrText>
+              <w:instrText xml:space="preserve"> PAGEREF _Toc103626492 \h </w:instrText>
             </w:r>
             <w:r>
               <w:rPr>
@@ -1616,7 +1616,7 @@
               <w:szCs w:val="22"/>
             </w:rPr>
           </w:pPr>
-          <w:hyperlink w:anchor="_Toc103376252" w:history="1">
+          <w:hyperlink w:anchor="_Toc103626493" w:history="1">
             <w:r>
               <w:rPr>
                 <w:rStyle w:val="Hyperlink"/>
@@ -1644,7 +1644,7 @@
                 <w:noProof/>
                 <w:webHidden/>
               </w:rPr>
-              <w:instrText xml:space="preserve"> PAGEREF _Toc103376252 \h </w:instrText>
+              <w:instrText xml:space="preserve"> PAGEREF _Toc103626493 \h </w:instrText>
             </w:r>
             <w:r>
               <w:rPr>
@@ -1687,7 +1687,7 @@
               <w:szCs w:val="22"/>
             </w:rPr>
           </w:pPr>
-          <w:hyperlink w:anchor="_Toc103376253" w:history="1">
+          <w:hyperlink w:anchor="_Toc103626494" w:history="1">
             <w:r>
               <w:rPr>
                 <w:rStyle w:val="Hyperlink"/>
@@ -1715,7 +1715,7 @@
                 <w:noProof/>
                 <w:webHidden/>
               </w:rPr>
-              <w:instrText xml:space="preserve"> PAGEREF _Toc103376253 \h </w:instrText>
+              <w:instrText xml:space="preserve"> PAGEREF _Toc103626494 \h </w:instrText>
             </w:r>
             <w:r>
               <w:rPr>
@@ -1758,7 +1758,7 @@
               <w:szCs w:val="22"/>
             </w:rPr>
           </w:pPr>
-          <w:hyperlink w:anchor="_Toc103376254" w:history="1">
+          <w:hyperlink w:anchor="_Toc103626495" w:history="1">
             <w:r>
               <w:rPr>
                 <w:rStyle w:val="Hyperlink"/>
@@ -1786,7 +1786,7 @@
                 <w:noProof/>
                 <w:webHidden/>
               </w:rPr>
-              <w:instrText xml:space="preserve"> PAGEREF _Toc103376254 \h </w:instrText>
+              <w:instrText xml:space="preserve"> PAGEREF _Toc103626495 \h </w:instrText>
             </w:r>
             <w:r>
               <w:rPr>
@@ -1829,7 +1829,7 @@
               <w:szCs w:val="22"/>
             </w:rPr>
           </w:pPr>
-          <w:hyperlink w:anchor="_Toc103376255" w:history="1">
+          <w:hyperlink w:anchor="_Toc103626496" w:history="1">
             <w:r>
               <w:rPr>
                 <w:rStyle w:val="Hyperlink"/>
@@ -1856,7 +1856,7 @@
                 <w:noProof/>
                 <w:webHidden/>
               </w:rPr>
-              <w:instrText xml:space="preserve"> PAGEREF _Toc103376255 \h </w:instrText>
+              <w:instrText xml:space="preserve"> PAGEREF _Toc103626496 \h </w:instrText>
             </w:r>
             <w:r>
               <w:rPr>
@@ -1899,7 +1899,7 @@
               <w:szCs w:val="22"/>
             </w:rPr>
           </w:pPr>
-          <w:hyperlink w:anchor="_Toc103376256" w:history="1">
+          <w:hyperlink w:anchor="_Toc103626497" w:history="1">
             <w:r>
               <w:rPr>
                 <w:rStyle w:val="Hyperlink"/>
@@ -1926,7 +1926,7 @@
                 <w:noProof/>
                 <w:webHidden/>
               </w:rPr>
-              <w:instrText xml:space="preserve"> PAGEREF _Toc103376256 \h </w:instrText>
+              <w:instrText xml:space="preserve"> PAGEREF _Toc103626497 \h </w:instrText>
             </w:r>
             <w:r>
               <w:rPr>
@@ -1969,7 +1969,7 @@
               <w:szCs w:val="22"/>
             </w:rPr>
           </w:pPr>
-          <w:hyperlink w:anchor="_Toc103376257" w:history="1">
+          <w:hyperlink w:anchor="_Toc103626498" w:history="1">
             <w:r>
               <w:rPr>
                 <w:rStyle w:val="Hyperlink"/>
@@ -1996,7 +1996,7 @@
                 <w:noProof/>
                 <w:webHidden/>
               </w:rPr>
-              <w:instrText xml:space="preserve"> PAGEREF _Toc103376257 \h </w:instrText>
+              <w:instrText xml:space="preserve"> PAGEREF _Toc103626498 \h </w:instrText>
             </w:r>
             <w:r>
               <w:rPr>
@@ -2039,7 +2039,7 @@
               <w:szCs w:val="22"/>
             </w:rPr>
           </w:pPr>
-          <w:hyperlink w:anchor="_Toc103376258" w:history="1">
+          <w:hyperlink w:anchor="_Toc103626499" w:history="1">
             <w:r>
               <w:rPr>
                 <w:rStyle w:val="Hyperlink"/>
@@ -2066,7 +2066,7 @@
                 <w:noProof/>
                 <w:webHidden/>
               </w:rPr>
-              <w:instrText xml:space="preserve"> PAGEREF _Toc103376258 \h </w:instrText>
+              <w:instrText xml:space="preserve"> PAGEREF _Toc103626499 \h </w:instrText>
             </w:r>
             <w:r>
               <w:rPr>
@@ -2109,13 +2109,13 @@
               <w:szCs w:val="22"/>
             </w:rPr>
           </w:pPr>
-          <w:hyperlink w:anchor="_Toc103376259" w:history="1">
+          <w:hyperlink w:anchor="_Toc103626500" w:history="1">
             <w:r>
               <w:rPr>
                 <w:rStyle w:val="Hyperlink"/>
                 <w:noProof/>
               </w:rPr>
-              <w:t>Cenário B</w:t>
+              <w:t>Cenário B - OSPF</w:t>
             </w:r>
             <w:r>
               <w:rPr>
@@ -2136,7 +2136,7 @@
                 <w:noProof/>
                 <w:webHidden/>
               </w:rPr>
-              <w:instrText xml:space="preserve"> PAGEREF _Toc103376259 \h </w:instrText>
+              <w:instrText xml:space="preserve"> PAGEREF _Toc103626500 \h </w:instrText>
             </w:r>
             <w:r>
               <w:rPr>
@@ -2179,7 +2179,7 @@
               <w:szCs w:val="22"/>
             </w:rPr>
           </w:pPr>
-          <w:hyperlink w:anchor="_Toc103376260" w:history="1">
+          <w:hyperlink w:anchor="_Toc103626501" w:history="1">
             <w:r>
               <w:rPr>
                 <w:rStyle w:val="Hyperlink"/>
@@ -2206,7 +2206,7 @@
                 <w:noProof/>
                 <w:webHidden/>
               </w:rPr>
-              <w:instrText xml:space="preserve"> PAGEREF _Toc103376260 \h </w:instrText>
+              <w:instrText xml:space="preserve"> PAGEREF _Toc103626501 \h </w:instrText>
             </w:r>
             <w:r>
               <w:rPr>
@@ -2249,7 +2249,7 @@
               <w:szCs w:val="22"/>
             </w:rPr>
           </w:pPr>
-          <w:hyperlink w:anchor="_Toc103376261" w:history="1">
+          <w:hyperlink w:anchor="_Toc103626502" w:history="1">
             <w:r>
               <w:rPr>
                 <w:rStyle w:val="Hyperlink"/>
@@ -2276,7 +2276,7 @@
                 <w:noProof/>
                 <w:webHidden/>
               </w:rPr>
-              <w:instrText xml:space="preserve"> PAGEREF _Toc103376261 \h </w:instrText>
+              <w:instrText xml:space="preserve"> PAGEREF _Toc103626502 \h </w:instrText>
             </w:r>
             <w:r>
               <w:rPr>
@@ -2319,7 +2319,7 @@
               <w:szCs w:val="22"/>
             </w:rPr>
           </w:pPr>
-          <w:hyperlink w:anchor="_Toc103376262" w:history="1">
+          <w:hyperlink w:anchor="_Toc103626503" w:history="1">
             <w:r>
               <w:rPr>
                 <w:rStyle w:val="Hyperlink"/>
@@ -2346,7 +2346,7 @@
                 <w:noProof/>
                 <w:webHidden/>
               </w:rPr>
-              <w:instrText xml:space="preserve"> PAGEREF _Toc103376262 \h </w:instrText>
+              <w:instrText xml:space="preserve"> PAGEREF _Toc103626503 \h </w:instrText>
             </w:r>
             <w:r>
               <w:rPr>
@@ -2401,7 +2401,7 @@
       </w:pPr>
       <w:bookmarkStart w:id="1" w:name="_Toc103369765"/>
       <w:bookmarkStart w:id="2" w:name="_Toc103369835"/>
-      <w:bookmarkStart w:id="3" w:name="_Toc103376248"/>
+      <w:bookmarkStart w:id="3" w:name="_Toc103626489"/>
       <w:r>
         <w:lastRenderedPageBreak/>
         <w:t>Objetivos</w:t>
@@ -2448,7 +2448,7 @@
         <w:pStyle w:val="Heading1"/>
         <w:jc w:val="center"/>
       </w:pPr>
-      <w:bookmarkStart w:id="4" w:name="_Toc103376249"/>
+      <w:bookmarkStart w:id="4" w:name="_Toc103626490"/>
       <w:r>
         <w:lastRenderedPageBreak/>
         <w:t xml:space="preserve">Cenário </w:t>
@@ -2473,7 +2473,7 @@
       <w:bookmarkStart w:id="5" w:name="_Toc100237300"/>
       <w:bookmarkStart w:id="6" w:name="_Toc103369766"/>
       <w:bookmarkStart w:id="7" w:name="_Toc103369836"/>
-      <w:bookmarkStart w:id="8" w:name="_Toc103376250"/>
+      <w:bookmarkStart w:id="8" w:name="_Toc103626491"/>
       <w:r>
         <w:rPr>
           <w:b w:val="0"/>
@@ -2548,14 +2548,27 @@
       <w:r>
         <w:t xml:space="preserve">Figura </w:t>
       </w:r>
-      <w:fldSimple w:instr=" SEQ Figura \* ARABIC ">
-        <w:r>
-          <w:rPr>
-            <w:noProof/>
-          </w:rPr>
-          <w:t>1</w:t>
-        </w:r>
-      </w:fldSimple>
+      <w:r>
+        <w:fldChar w:fldCharType="begin"/>
+      </w:r>
+      <w:r>
+        <w:instrText xml:space="preserve"> SEQ Figura \* ARABIC </w:instrText>
+      </w:r>
+      <w:r>
+        <w:fldChar w:fldCharType="separate"/>
+      </w:r>
+      <w:r>
+        <w:rPr>
+          <w:noProof/>
+        </w:rPr>
+        <w:t>1</w:t>
+      </w:r>
+      <w:r>
+        <w:rPr>
+          <w:noProof/>
+        </w:rPr>
+        <w:fldChar w:fldCharType="end"/>
+      </w:r>
       <w:r>
         <w:t xml:space="preserve"> Topologia da rede</w:t>
       </w:r>
@@ -2576,7 +2589,7 @@
       </w:pPr>
       <w:bookmarkStart w:id="9" w:name="_Toc103369767"/>
       <w:bookmarkStart w:id="10" w:name="_Toc103369837"/>
-      <w:bookmarkStart w:id="11" w:name="_Toc103376251"/>
+      <w:bookmarkStart w:id="11" w:name="_Toc103626492"/>
       <w:r>
         <w:rPr>
           <w:b w:val="0"/>
@@ -2642,14 +2655,27 @@
       <w:r>
         <w:t xml:space="preserve">Figura </w:t>
       </w:r>
-      <w:fldSimple w:instr=" SEQ Figura \* ARABIC ">
-        <w:r>
-          <w:rPr>
-            <w:noProof/>
-          </w:rPr>
-          <w:t>2</w:t>
-        </w:r>
-      </w:fldSimple>
+      <w:r>
+        <w:fldChar w:fldCharType="begin"/>
+      </w:r>
+      <w:r>
+        <w:instrText xml:space="preserve"> SEQ Figura \* ARABIC </w:instrText>
+      </w:r>
+      <w:r>
+        <w:fldChar w:fldCharType="separate"/>
+      </w:r>
+      <w:r>
+        <w:rPr>
+          <w:noProof/>
+        </w:rPr>
+        <w:t>2</w:t>
+      </w:r>
+      <w:r>
+        <w:rPr>
+          <w:noProof/>
+        </w:rPr>
+        <w:fldChar w:fldCharType="end"/>
+      </w:r>
       <w:r>
         <w:t xml:space="preserve"> Topologia da rede individual</w:t>
       </w:r>
@@ -2693,7 +2719,7 @@
       </w:pPr>
       <w:bookmarkStart w:id="13" w:name="_Toc103369768"/>
       <w:bookmarkStart w:id="14" w:name="_Toc103369838"/>
-      <w:bookmarkStart w:id="15" w:name="_Toc103376252"/>
+      <w:bookmarkStart w:id="15" w:name="_Toc103626493"/>
       <w:r>
         <w:rPr>
           <w:b w:val="0"/>
@@ -2786,14 +2812,27 @@
       <w:r>
         <w:t xml:space="preserve">Figura </w:t>
       </w:r>
-      <w:fldSimple w:instr=" SEQ Figura \* ARABIC ">
-        <w:r>
-          <w:rPr>
-            <w:noProof/>
-          </w:rPr>
-          <w:t>3</w:t>
-        </w:r>
-      </w:fldSimple>
+      <w:r>
+        <w:fldChar w:fldCharType="begin"/>
+      </w:r>
+      <w:r>
+        <w:instrText xml:space="preserve"> SEQ Figura \* ARABIC </w:instrText>
+      </w:r>
+      <w:r>
+        <w:fldChar w:fldCharType="separate"/>
+      </w:r>
+      <w:r>
+        <w:rPr>
+          <w:noProof/>
+        </w:rPr>
+        <w:t>3</w:t>
+      </w:r>
+      <w:r>
+        <w:rPr>
+          <w:noProof/>
+        </w:rPr>
+        <w:fldChar w:fldCharType="end"/>
+      </w:r>
       <w:r>
         <w:t xml:space="preserve"> Tabela de endereçamento geral (</w:t>
       </w:r>
@@ -2814,7 +2853,7 @@
           <w:u w:val="single"/>
         </w:rPr>
       </w:pPr>
-      <w:bookmarkStart w:id="16" w:name="_Toc103376253"/>
+      <w:bookmarkStart w:id="16" w:name="_Toc103626494"/>
       <w:r>
         <w:rPr>
           <w:b w:val="0"/>
@@ -3320,7 +3359,41 @@
         </w:tc>
       </w:tr>
     </w:tbl>
-    <w:p/>
+    <w:p>
+      <w:pPr>
+        <w:pStyle w:val="Caption"/>
+      </w:pPr>
+      <w:r>
+        <w:t xml:space="preserve">Figura </w:t>
+      </w:r>
+      <w:r>
+        <w:fldChar w:fldCharType="begin"/>
+      </w:r>
+      <w:r>
+        <w:instrText xml:space="preserve"> SEQ Figura \* ARABIC </w:instrText>
+      </w:r>
+      <w:r>
+        <w:fldChar w:fldCharType="separate"/>
+      </w:r>
+      <w:r>
+        <w:rPr>
+          <w:noProof/>
+        </w:rPr>
+        <w:t>4</w:t>
+      </w:r>
+      <w:r>
+        <w:rPr>
+          <w:noProof/>
+        </w:rPr>
+        <w:fldChar w:fldCharType="end"/>
+      </w:r>
+      <w:r>
+        <w:t xml:space="preserve"> Tabela de endereçamento </w:t>
+      </w:r>
+      <w:r>
+        <w:t>individual</w:t>
+      </w:r>
+    </w:p>
     <w:p/>
     <w:p>
       <w:pPr>
@@ -3486,7 +3559,7 @@
           <w:u w:val="single"/>
         </w:rPr>
       </w:pPr>
-      <w:bookmarkStart w:id="19" w:name="_Toc103376254"/>
+      <w:bookmarkStart w:id="19" w:name="_Toc103626495"/>
       <w:r>
         <w:rPr>
           <w:b w:val="0"/>
@@ -3614,14 +3687,27 @@
       <w:r>
         <w:t xml:space="preserve">Figura </w:t>
       </w:r>
-      <w:fldSimple w:instr=" SEQ Figura \* ARABIC ">
-        <w:r>
-          <w:rPr>
-            <w:noProof/>
-          </w:rPr>
-          <w:t>4</w:t>
-        </w:r>
-      </w:fldSimple>
+      <w:r>
+        <w:fldChar w:fldCharType="begin"/>
+      </w:r>
+      <w:r>
+        <w:instrText xml:space="preserve"> SEQ Figura \* ARABIC </w:instrText>
+      </w:r>
+      <w:r>
+        <w:fldChar w:fldCharType="separate"/>
+      </w:r>
+      <w:r>
+        <w:rPr>
+          <w:noProof/>
+        </w:rPr>
+        <w:t>5</w:t>
+      </w:r>
+      <w:r>
+        <w:rPr>
+          <w:noProof/>
+        </w:rPr>
+        <w:fldChar w:fldCharType="end"/>
+      </w:r>
       <w:r>
         <w:t xml:space="preserve"> Routers R1 e R3 (de cima para baixo, respetivamente)</w:t>
       </w:r>
@@ -3692,14 +3778,27 @@
       <w:r>
         <w:t xml:space="preserve">Figura </w:t>
       </w:r>
-      <w:fldSimple w:instr=" SEQ Figura \* ARABIC ">
-        <w:r>
-          <w:rPr>
-            <w:noProof/>
-          </w:rPr>
-          <w:t>5</w:t>
-        </w:r>
-      </w:fldSimple>
+      <w:r>
+        <w:fldChar w:fldCharType="begin"/>
+      </w:r>
+      <w:r>
+        <w:instrText xml:space="preserve"> SEQ Figura \* ARABIC </w:instrText>
+      </w:r>
+      <w:r>
+        <w:fldChar w:fldCharType="separate"/>
+      </w:r>
+      <w:r>
+        <w:rPr>
+          <w:noProof/>
+        </w:rPr>
+        <w:t>6</w:t>
+      </w:r>
+      <w:r>
+        <w:rPr>
+          <w:noProof/>
+        </w:rPr>
+        <w:fldChar w:fldCharType="end"/>
+      </w:r>
       <w:r>
         <w:t xml:space="preserve"> router R2</w:t>
       </w:r>
@@ -3770,14 +3869,27 @@
       <w:r>
         <w:t xml:space="preserve">Figura </w:t>
       </w:r>
-      <w:fldSimple w:instr=" SEQ Figura \* ARABIC ">
-        <w:r>
-          <w:rPr>
-            <w:noProof/>
-          </w:rPr>
-          <w:t>6</w:t>
-        </w:r>
-      </w:fldSimple>
+      <w:r>
+        <w:fldChar w:fldCharType="begin"/>
+      </w:r>
+      <w:r>
+        <w:instrText xml:space="preserve"> SEQ Figura \* ARABIC </w:instrText>
+      </w:r>
+      <w:r>
+        <w:fldChar w:fldCharType="separate"/>
+      </w:r>
+      <w:r>
+        <w:rPr>
+          <w:noProof/>
+        </w:rPr>
+        <w:t>7</w:t>
+      </w:r>
+      <w:r>
+        <w:rPr>
+          <w:noProof/>
+        </w:rPr>
+        <w:fldChar w:fldCharType="end"/>
+      </w:r>
       <w:r>
         <w:t xml:space="preserve"> Ligação dos cabos no router R2</w:t>
       </w:r>
@@ -3908,14 +4020,27 @@
       <w:r>
         <w:t xml:space="preserve">Figura </w:t>
       </w:r>
-      <w:fldSimple w:instr=" SEQ Figura \* ARABIC ">
-        <w:r>
-          <w:rPr>
-            <w:noProof/>
-          </w:rPr>
-          <w:t>7</w:t>
-        </w:r>
-      </w:fldSimple>
+      <w:r>
+        <w:fldChar w:fldCharType="begin"/>
+      </w:r>
+      <w:r>
+        <w:instrText xml:space="preserve"> SEQ Figura \* ARABIC </w:instrText>
+      </w:r>
+      <w:r>
+        <w:fldChar w:fldCharType="separate"/>
+      </w:r>
+      <w:r>
+        <w:rPr>
+          <w:noProof/>
+        </w:rPr>
+        <w:t>8</w:t>
+      </w:r>
+      <w:r>
+        <w:rPr>
+          <w:noProof/>
+        </w:rPr>
+        <w:fldChar w:fldCharType="end"/>
+      </w:r>
       <w:r>
         <w:t xml:space="preserve"> Ligação dos cabos nos routers R1 e R3</w:t>
       </w:r>
@@ -3986,14 +4111,27 @@
       <w:r>
         <w:t xml:space="preserve">Figura </w:t>
       </w:r>
-      <w:fldSimple w:instr=" SEQ Figura \* ARABIC ">
-        <w:r>
-          <w:rPr>
-            <w:noProof/>
-          </w:rPr>
-          <w:t>8</w:t>
-        </w:r>
-      </w:fldSimple>
+      <w:r>
+        <w:fldChar w:fldCharType="begin"/>
+      </w:r>
+      <w:r>
+        <w:instrText xml:space="preserve"> SEQ Figura \* ARABIC </w:instrText>
+      </w:r>
+      <w:r>
+        <w:fldChar w:fldCharType="separate"/>
+      </w:r>
+      <w:r>
+        <w:rPr>
+          <w:noProof/>
+        </w:rPr>
+        <w:t>9</w:t>
+      </w:r>
+      <w:r>
+        <w:rPr>
+          <w:noProof/>
+        </w:rPr>
+        <w:fldChar w:fldCharType="end"/>
+      </w:r>
       <w:r>
         <w:t xml:space="preserve"> Routers R1, R2 e R3</w:t>
       </w:r>
@@ -4110,7 +4248,7 @@
         <w:pStyle w:val="Heading1"/>
         <w:jc w:val="center"/>
       </w:pPr>
-      <w:bookmarkStart w:id="22" w:name="_Toc103376255"/>
+      <w:bookmarkStart w:id="22" w:name="_Toc103626496"/>
       <w:r>
         <w:t>Cenário A – RIPv2</w:t>
       </w:r>
@@ -4203,7 +4341,7 @@
       </w:pPr>
       <w:bookmarkStart w:id="23" w:name="_Toc103369771"/>
       <w:bookmarkStart w:id="24" w:name="_Toc103369841"/>
-      <w:bookmarkStart w:id="25" w:name="_Toc103376256"/>
+      <w:bookmarkStart w:id="25" w:name="_Toc103626497"/>
       <w:r>
         <w:t>Configurações básicas</w:t>
       </w:r>
@@ -4318,14 +4456,27 @@
       <w:r>
         <w:t xml:space="preserve">Figura </w:t>
       </w:r>
-      <w:fldSimple w:instr=" SEQ Figura \* ARABIC ">
-        <w:r>
-          <w:rPr>
-            <w:noProof/>
-          </w:rPr>
-          <w:t>9</w:t>
-        </w:r>
-      </w:fldSimple>
+      <w:r>
+        <w:fldChar w:fldCharType="begin"/>
+      </w:r>
+      <w:r>
+        <w:instrText xml:space="preserve"> SEQ Figura \* ARABIC </w:instrText>
+      </w:r>
+      <w:r>
+        <w:fldChar w:fldCharType="separate"/>
+      </w:r>
+      <w:r>
+        <w:rPr>
+          <w:noProof/>
+        </w:rPr>
+        <w:t>10</w:t>
+      </w:r>
+      <w:r>
+        <w:rPr>
+          <w:noProof/>
+        </w:rPr>
+        <w:fldChar w:fldCharType="end"/>
+      </w:r>
       <w:r>
         <w:t xml:space="preserve"> Configurações básicas</w:t>
       </w:r>
@@ -4352,7 +4503,7 @@
         <w:pStyle w:val="Heading3"/>
         <w:spacing w:line="360" w:lineRule="auto"/>
       </w:pPr>
-      <w:bookmarkStart w:id="28" w:name="_Toc103376257"/>
+      <w:bookmarkStart w:id="28" w:name="_Toc103626498"/>
       <w:r>
         <w:lastRenderedPageBreak/>
         <w:t>Configuração RIPv2</w:t>
@@ -4435,14 +4586,27 @@
       <w:r>
         <w:t xml:space="preserve">Figura </w:t>
       </w:r>
-      <w:fldSimple w:instr=" SEQ Figura \* ARABIC ">
-        <w:r>
-          <w:rPr>
-            <w:noProof/>
-          </w:rPr>
-          <w:t>10</w:t>
-        </w:r>
-      </w:fldSimple>
+      <w:r>
+        <w:fldChar w:fldCharType="begin"/>
+      </w:r>
+      <w:r>
+        <w:instrText xml:space="preserve"> SEQ Figura \* ARABIC </w:instrText>
+      </w:r>
+      <w:r>
+        <w:fldChar w:fldCharType="separate"/>
+      </w:r>
+      <w:r>
+        <w:rPr>
+          <w:noProof/>
+        </w:rPr>
+        <w:t>11</w:t>
+      </w:r>
+      <w:r>
+        <w:rPr>
+          <w:noProof/>
+        </w:rPr>
+        <w:fldChar w:fldCharType="end"/>
+      </w:r>
       <w:r>
         <w:t xml:space="preserve"> Configurações RIPv2</w:t>
       </w:r>
@@ -4526,14 +4690,27 @@
       <w:r>
         <w:t xml:space="preserve">Figura </w:t>
       </w:r>
-      <w:fldSimple w:instr=" SEQ Figura \* ARABIC ">
-        <w:r>
-          <w:rPr>
-            <w:noProof/>
-          </w:rPr>
-          <w:t>11</w:t>
-        </w:r>
-      </w:fldSimple>
+      <w:r>
+        <w:fldChar w:fldCharType="begin"/>
+      </w:r>
+      <w:r>
+        <w:instrText xml:space="preserve"> SEQ Figura \* ARABIC </w:instrText>
+      </w:r>
+      <w:r>
+        <w:fldChar w:fldCharType="separate"/>
+      </w:r>
+      <w:r>
+        <w:rPr>
+          <w:noProof/>
+        </w:rPr>
+        <w:t>12</w:t>
+      </w:r>
+      <w:r>
+        <w:rPr>
+          <w:noProof/>
+        </w:rPr>
+        <w:fldChar w:fldCharType="end"/>
+      </w:r>
       <w:r>
         <w:t xml:space="preserve"> Tabela de </w:t>
       </w:r>
@@ -4576,7 +4753,7 @@
         <w:pStyle w:val="Heading3"/>
         <w:spacing w:line="360" w:lineRule="auto"/>
       </w:pPr>
-      <w:bookmarkStart w:id="29" w:name="_Toc103376258"/>
+      <w:bookmarkStart w:id="29" w:name="_Toc103626499"/>
       <w:r>
         <w:lastRenderedPageBreak/>
         <w:t>Configuração das rotas estáticas</w:t>
@@ -4664,14 +4841,27 @@
       <w:r>
         <w:t xml:space="preserve">Figura </w:t>
       </w:r>
-      <w:fldSimple w:instr=" SEQ Figura \* ARABIC ">
-        <w:r>
-          <w:rPr>
-            <w:noProof/>
-          </w:rPr>
-          <w:t>12</w:t>
-        </w:r>
-      </w:fldSimple>
+      <w:r>
+        <w:fldChar w:fldCharType="begin"/>
+      </w:r>
+      <w:r>
+        <w:instrText xml:space="preserve"> SEQ Figura \* ARABIC </w:instrText>
+      </w:r>
+      <w:r>
+        <w:fldChar w:fldCharType="separate"/>
+      </w:r>
+      <w:r>
+        <w:rPr>
+          <w:noProof/>
+        </w:rPr>
+        <w:t>13</w:t>
+      </w:r>
+      <w:r>
+        <w:rPr>
+          <w:noProof/>
+        </w:rPr>
+        <w:fldChar w:fldCharType="end"/>
+      </w:r>
       <w:r>
         <w:t xml:space="preserve"> Configuração das rotas estáticas</w:t>
       </w:r>
@@ -4890,14 +5080,27 @@
       <w:r>
         <w:t xml:space="preserve">Figura </w:t>
       </w:r>
-      <w:fldSimple w:instr=" SEQ Figura \* ARABIC ">
-        <w:r>
-          <w:rPr>
-            <w:noProof/>
-          </w:rPr>
-          <w:t>13</w:t>
-        </w:r>
-      </w:fldSimple>
+      <w:r>
+        <w:fldChar w:fldCharType="begin"/>
+      </w:r>
+      <w:r>
+        <w:instrText xml:space="preserve"> SEQ Figura \* ARABIC </w:instrText>
+      </w:r>
+      <w:r>
+        <w:fldChar w:fldCharType="separate"/>
+      </w:r>
+      <w:r>
+        <w:rPr>
+          <w:noProof/>
+        </w:rPr>
+        <w:t>14</w:t>
+      </w:r>
+      <w:r>
+        <w:rPr>
+          <w:noProof/>
+        </w:rPr>
+        <w:fldChar w:fldCharType="end"/>
+      </w:r>
       <w:r>
         <w:t xml:space="preserve"> Rotas estáticas entre o nosso </w:t>
       </w:r>
@@ -5025,13 +5228,16 @@
       </w:pPr>
       <w:bookmarkStart w:id="30" w:name="_Toc103369773"/>
       <w:bookmarkStart w:id="31" w:name="_Toc103369843"/>
-      <w:bookmarkStart w:id="32" w:name="_Toc103376259"/>
+      <w:bookmarkStart w:id="32" w:name="_Toc103626500"/>
       <w:r>
         <w:lastRenderedPageBreak/>
         <w:t>Cenário B</w:t>
       </w:r>
       <w:bookmarkEnd w:id="30"/>
       <w:bookmarkEnd w:id="31"/>
+      <w:r>
+        <w:t xml:space="preserve"> - OSPF</w:t>
+      </w:r>
       <w:bookmarkEnd w:id="32"/>
     </w:p>
     <w:p>
@@ -5089,7 +5295,7 @@
       </w:pPr>
       <w:bookmarkStart w:id="33" w:name="_Toc103369774"/>
       <w:bookmarkStart w:id="34" w:name="_Toc103369844"/>
-      <w:bookmarkStart w:id="35" w:name="_Toc103376260"/>
+      <w:bookmarkStart w:id="35" w:name="_Toc103626501"/>
       <w:r>
         <w:t>Remover as configurações RIPv2</w:t>
       </w:r>
@@ -5198,14 +5404,27 @@
       <w:r>
         <w:t xml:space="preserve">Figura </w:t>
       </w:r>
-      <w:fldSimple w:instr=" SEQ Figura \* ARABIC ">
-        <w:r>
-          <w:rPr>
-            <w:noProof/>
-          </w:rPr>
-          <w:t>14</w:t>
-        </w:r>
-      </w:fldSimple>
+      <w:r>
+        <w:fldChar w:fldCharType="begin"/>
+      </w:r>
+      <w:r>
+        <w:instrText xml:space="preserve"> SEQ Figura \* ARABIC </w:instrText>
+      </w:r>
+      <w:r>
+        <w:fldChar w:fldCharType="separate"/>
+      </w:r>
+      <w:r>
+        <w:rPr>
+          <w:noProof/>
+        </w:rPr>
+        <w:t>15</w:t>
+      </w:r>
+      <w:r>
+        <w:rPr>
+          <w:noProof/>
+        </w:rPr>
+        <w:fldChar w:fldCharType="end"/>
+      </w:r>
       <w:r>
         <w:t xml:space="preserve"> Desativação do RIPv2</w:t>
       </w:r>
@@ -5218,7 +5437,7 @@
       </w:pPr>
       <w:bookmarkStart w:id="36" w:name="_Toc103369775"/>
       <w:bookmarkStart w:id="37" w:name="_Toc103369845"/>
-      <w:bookmarkStart w:id="38" w:name="_Toc103376261"/>
+      <w:bookmarkStart w:id="38" w:name="_Toc103626502"/>
       <w:r>
         <w:t>Configurações OSPF</w:t>
       </w:r>
@@ -5286,14 +5505,27 @@
       <w:r>
         <w:t xml:space="preserve">Figura </w:t>
       </w:r>
-      <w:fldSimple w:instr=" SEQ Figura \* ARABIC ">
-        <w:r>
-          <w:rPr>
-            <w:noProof/>
-          </w:rPr>
-          <w:t>15</w:t>
-        </w:r>
-      </w:fldSimple>
+      <w:r>
+        <w:fldChar w:fldCharType="begin"/>
+      </w:r>
+      <w:r>
+        <w:instrText xml:space="preserve"> SEQ Figura \* ARABIC </w:instrText>
+      </w:r>
+      <w:r>
+        <w:fldChar w:fldCharType="separate"/>
+      </w:r>
+      <w:r>
+        <w:rPr>
+          <w:noProof/>
+        </w:rPr>
+        <w:t>16</w:t>
+      </w:r>
+      <w:r>
+        <w:rPr>
+          <w:noProof/>
+        </w:rPr>
+        <w:fldChar w:fldCharType="end"/>
+      </w:r>
       <w:r>
         <w:t xml:space="preserve"> Configurações OSPF</w:t>
       </w:r>
@@ -5365,14 +5597,27 @@
       <w:r>
         <w:t xml:space="preserve">Figura </w:t>
       </w:r>
-      <w:fldSimple w:instr=" SEQ Figura \* ARABIC ">
-        <w:r>
-          <w:rPr>
-            <w:noProof/>
-          </w:rPr>
-          <w:t>16</w:t>
-        </w:r>
-      </w:fldSimple>
+      <w:r>
+        <w:fldChar w:fldCharType="begin"/>
+      </w:r>
+      <w:r>
+        <w:instrText xml:space="preserve"> SEQ Figura \* ARABIC </w:instrText>
+      </w:r>
+      <w:r>
+        <w:fldChar w:fldCharType="separate"/>
+      </w:r>
+      <w:r>
+        <w:rPr>
+          <w:noProof/>
+        </w:rPr>
+        <w:t>17</w:t>
+      </w:r>
+      <w:r>
+        <w:rPr>
+          <w:noProof/>
+        </w:rPr>
+        <w:fldChar w:fldCharType="end"/>
+      </w:r>
       <w:r>
         <w:t xml:space="preserve"> Tabela de </w:t>
       </w:r>
@@ -5461,14 +5706,27 @@
       <w:r>
         <w:t xml:space="preserve">Figura </w:t>
       </w:r>
-      <w:fldSimple w:instr=" SEQ Figura \* ARABIC ">
-        <w:r>
-          <w:rPr>
-            <w:noProof/>
-          </w:rPr>
-          <w:t>17</w:t>
-        </w:r>
-      </w:fldSimple>
+      <w:r>
+        <w:fldChar w:fldCharType="begin"/>
+      </w:r>
+      <w:r>
+        <w:instrText xml:space="preserve"> SEQ Figura \* ARABIC </w:instrText>
+      </w:r>
+      <w:r>
+        <w:fldChar w:fldCharType="separate"/>
+      </w:r>
+      <w:r>
+        <w:rPr>
+          <w:noProof/>
+        </w:rPr>
+        <w:t>18</w:t>
+      </w:r>
+      <w:r>
+        <w:rPr>
+          <w:noProof/>
+        </w:rPr>
+        <w:fldChar w:fldCharType="end"/>
+      </w:r>
       <w:r>
         <w:t xml:space="preserve"> Tabela de </w:t>
       </w:r>
@@ -5582,7 +5840,7 @@
         <w:pStyle w:val="Heading1"/>
         <w:jc w:val="center"/>
       </w:pPr>
-      <w:bookmarkStart w:id="39" w:name="_Toc103376262"/>
+      <w:bookmarkStart w:id="39" w:name="_Toc103626503"/>
       <w:r>
         <w:lastRenderedPageBreak/>
         <w:t>Conclusão</w:t>
@@ -11194,6 +11452,10 @@
 </file>
 
 <file path=customXml/item3.xml><?xml version="1.0" encoding="utf-8"?>
+<b:Sources xmlns:b="http://schemas.openxmlformats.org/officeDocument/2006/bibliography" SelectedStyle="\APA.XSL" StyleName="APA"/>
+</file>
+
+<file path=customXml/item4.xml><?xml version="1.0" encoding="utf-8"?>
 <outs:outSpaceData xmlns:outs="http://schemas.microsoft.com/office/2009/outspace/metadata">
   <outs:relatedDates/>
   <outs:relatedDocuments/>
@@ -11201,10 +11463,6 @@
   <outs:propertyMetadataList/>
   <outs:corruptMetadataWasLost/>
 </outs:outSpaceData>
-</file>
-
-<file path=customXml/item4.xml><?xml version="1.0" encoding="utf-8"?>
-<b:Sources xmlns:b="http://schemas.openxmlformats.org/officeDocument/2006/bibliography" SelectedStyle="\APA.XSL" StyleName="APA"/>
 </file>
 
 <file path=customXml/itemProps1.xml><?xml version="1.0" encoding="utf-8"?>
@@ -11224,17 +11482,17 @@
 </file>
 
 <file path=customXml/itemProps3.xml><?xml version="1.0" encoding="utf-8"?>
+<ds:datastoreItem xmlns:ds="http://schemas.openxmlformats.org/officeDocument/2006/customXml" ds:itemID="{DAA717AB-4BF4-4E4B-8B3E-77B6088560FF}">
+  <ds:schemaRefs>
+    <ds:schemaRef ds:uri="http://schemas.openxmlformats.org/officeDocument/2006/bibliography"/>
+  </ds:schemaRefs>
+</ds:datastoreItem>
+</file>
+
+<file path=customXml/itemProps4.xml><?xml version="1.0" encoding="utf-8"?>
 <ds:datastoreItem xmlns:ds="http://schemas.openxmlformats.org/officeDocument/2006/customXml" ds:itemID="{800B806B-C3C7-4EFE-A57F-81DC87A14EE1}">
   <ds:schemaRefs>
     <ds:schemaRef ds:uri="http://schemas.microsoft.com/office/2009/outspace/metadata"/>
   </ds:schemaRefs>
 </ds:datastoreItem>
-</file>
-
-<file path=customXml/itemProps4.xml><?xml version="1.0" encoding="utf-8"?>
-<ds:datastoreItem xmlns:ds="http://schemas.openxmlformats.org/officeDocument/2006/customXml" ds:itemID="{DAA717AB-4BF4-4E4B-8B3E-77B6088560FF}">
-  <ds:schemaRefs>
-    <ds:schemaRef ds:uri="http://schemas.openxmlformats.org/officeDocument/2006/bibliography"/>
-  </ds:schemaRefs>
-</ds:datastoreItem>
 </file>
</xml_diff>